<commit_message>
List of Scholars and Partner Schools
</commit_message>
<xml_diff>
--- a/Documents/Additional Program Features (updated as of  13Aug2015).docx
+++ b/Documents/Additional Program Features (updated as of  13Aug2015).docx
@@ -12,8 +12,6 @@
           <w:szCs w:val="24"/>
         </w:rPr>
       </w:pPr>
-      <w:bookmarkStart w:id="0" w:name="_GoBack"/>
-      <w:bookmarkEnd w:id="0"/>
       <w:r>
         <w:rPr>
           <w:b/>
@@ -2071,7 +2069,10 @@
         <w:t>4</w:t>
       </w:r>
       <w:r>
-        <w:t>.     Other Payments to Scholars:</w:t>
+        <w:t xml:space="preserve">.    </w:t>
+      </w:r>
+      <w:r>
+        <w:t>Other Payments to Scholars:</w:t>
       </w:r>
       <w:r>
         <w:tab/>
@@ -2160,6 +2161,8 @@
       <w:r>
         <w:t>.</w:t>
       </w:r>
+      <w:bookmarkStart w:id="0" w:name="_GoBack"/>
+      <w:bookmarkEnd w:id="0"/>
     </w:p>
     <w:p>
       <w:pPr>

</xml_diff>